<commit_message>
fix: update table data & date in template
</commit_message>
<xml_diff>
--- a/coop-server/src/template/doc/CN_giay_dang_ky_dich_vu.docx
+++ b/coop-server/src/template/doc/CN_giay_dang_ky_dich_vu.docx
@@ -165,7 +165,19 @@
         <w:rPr>
           <w:sz w:val="24"/>
         </w:rPr>
-        <w:t>{dd}</w:t>
+        <w:t>{</w:t>
+      </w:r>
+      <w:r>
+        <w:rPr>
+          <w:sz w:val="24"/>
+        </w:rPr>
+        <w:t>ct</w:t>
+      </w:r>
+      <w:r>
+        <w:rPr>
+          <w:sz w:val="24"/>
+        </w:rPr>
+        <w:t>d}</w:t>
       </w:r>
       <w:r>
         <w:rPr>
@@ -177,7 +189,25 @@
         <w:rPr>
           <w:sz w:val="24"/>
         </w:rPr>
-        <w:t>{mm}</w:t>
+        <w:t>{</w:t>
+      </w:r>
+      <w:r>
+        <w:rPr>
+          <w:sz w:val="24"/>
+        </w:rPr>
+        <w:t>ct</w:t>
+      </w:r>
+      <w:r>
+        <w:rPr>
+          <w:sz w:val="24"/>
+        </w:rPr>
+        <w:t>d</w:t>
+      </w:r>
+      <w:r>
+        <w:rPr>
+          <w:sz w:val="24"/>
+        </w:rPr>
+        <w:t>}</w:t>
       </w:r>
       <w:r>
         <w:rPr>
@@ -189,7 +219,25 @@
         <w:rPr>
           <w:sz w:val="24"/>
         </w:rPr>
-        <w:t>{year}</w:t>
+        <w:t>{</w:t>
+      </w:r>
+      <w:r>
+        <w:rPr>
+          <w:sz w:val="24"/>
+        </w:rPr>
+        <w:t>ct</w:t>
+      </w:r>
+      <w:r>
+        <w:rPr>
+          <w:sz w:val="24"/>
+        </w:rPr>
+        <w:t>d</w:t>
+      </w:r>
+      <w:r>
+        <w:rPr>
+          <w:sz w:val="24"/>
+        </w:rPr>
+        <w:t>}</w:t>
       </w:r>
     </w:p>
     <w:p>
@@ -542,27 +590,13 @@
               <w:rPr>
                 <w:sz w:val="24"/>
               </w:rPr>
-              <w:t>định/</w:t>
-            </w:r>
-            <w:proofErr w:type="gramStart"/>
-            <w:r>
-              <w:rPr>
-                <w:sz w:val="24"/>
-              </w:rPr>
-              <w:t>Fax:</w:t>
-            </w:r>
-            <w:r>
-              <w:rPr>
-                <w:sz w:val="24"/>
-              </w:rPr>
-              <w:t>…</w:t>
-            </w:r>
-            <w:proofErr w:type="gramEnd"/>
-            <w:r>
-              <w:rPr>
-                <w:sz w:val="24"/>
-              </w:rPr>
-              <w:t xml:space="preserve">, </w:t>
+              <w:t>định/Fax:</w:t>
+            </w:r>
+            <w:r>
+              <w:rPr>
+                <w:sz w:val="24"/>
+              </w:rPr>
+              <w:t xml:space="preserve">…, </w:t>
             </w:r>
             <w:r>
               <w:rPr>
@@ -660,28 +694,13 @@
                 <w:b/>
                 <w:sz w:val="24"/>
               </w:rPr>
-              <w:t xml:space="preserve">1. Gói dịch </w:t>
-            </w:r>
-            <w:proofErr w:type="gramStart"/>
-            <w:r>
-              <w:rPr>
-                <w:b/>
-                <w:sz w:val="24"/>
-              </w:rPr>
-              <w:t>vụ</w:t>
-            </w:r>
-            <w:r>
-              <w:rPr>
-                <w:sz w:val="24"/>
-              </w:rPr>
-              <w:t>:…</w:t>
-            </w:r>
-            <w:proofErr w:type="gramEnd"/>
-            <w:r>
-              <w:rPr>
-                <w:sz w:val="24"/>
-              </w:rPr>
-              <w:t>…………………………………………………………………………….…..………</w:t>
+              <w:t>1. Gói dịch vụ</w:t>
+            </w:r>
+            <w:r>
+              <w:rPr>
+                <w:sz w:val="24"/>
+              </w:rPr>
+              <w:t>:……………………………………………………………………………….…..………</w:t>
             </w:r>
             <w:r>
               <w:rPr>
@@ -714,28 +733,13 @@
                 <w:b/>
                 <w:sz w:val="24"/>
               </w:rPr>
-              <w:t xml:space="preserve">2. Tên đăng nhập/ Số điện thoại nhận </w:t>
-            </w:r>
-            <w:proofErr w:type="gramStart"/>
-            <w:r>
-              <w:rPr>
-                <w:b/>
-                <w:sz w:val="24"/>
-              </w:rPr>
-              <w:t>OTP</w:t>
-            </w:r>
-            <w:r>
-              <w:rPr>
-                <w:sz w:val="24"/>
-              </w:rPr>
-              <w:t>:…</w:t>
-            </w:r>
-            <w:proofErr w:type="gramEnd"/>
-            <w:r>
-              <w:rPr>
-                <w:sz w:val="24"/>
-              </w:rPr>
-              <w:t>………………………………………………………</w:t>
+              <w:t>2. Tên đăng nhập/ Số điện thoại nhận OTP</w:t>
+            </w:r>
+            <w:r>
+              <w:rPr>
+                <w:sz w:val="24"/>
+              </w:rPr>
+              <w:t>:…………………………………………………………</w:t>
             </w:r>
             <w:r>
               <w:rPr>
@@ -774,15 +778,7 @@
                 <w:b/>
                 <w:sz w:val="24"/>
               </w:rPr>
-              <w:t xml:space="preserve">3. Số tài khoản mặc </w:t>
-            </w:r>
-            <w:proofErr w:type="gramStart"/>
-            <w:r>
-              <w:rPr>
-                <w:b/>
-                <w:sz w:val="24"/>
-              </w:rPr>
-              <w:t>định</w:t>
+              <w:t>3. Số tài khoản mặc định</w:t>
             </w:r>
             <w:r>
               <w:rPr>
@@ -794,14 +790,7 @@
               <w:rPr>
                 <w:sz w:val="24"/>
               </w:rPr>
-              <w:t>…</w:t>
-            </w:r>
-            <w:proofErr w:type="gramEnd"/>
-            <w:r>
-              <w:rPr>
-                <w:sz w:val="24"/>
-              </w:rPr>
-              <w:t>……………………………………………………………………………………</w:t>
+              <w:t>………………………………………………………………………………………</w:t>
             </w:r>
           </w:p>
           <w:p>

</xml_diff>